<commit_message>
updated segmtantion algorithym in anemia_classificator
</commit_message>
<xml_diff>
--- a/teoria_progetto_anaemia.docx
+++ b/teoria_progetto_anaemia.docx
@@ -33,7 +33,23 @@
           <w:sz w:val="24"/>
           <w:szCs w:val="24"/>
         </w:rPr>
-        <w:t xml:space="preserve">Sì, il programma fornito è basato su tecniche di shallow learning, in particolare sull'utilizzo di un modello di </w:t>
+        <w:t xml:space="preserve">Sì, il programma fornito è basato su tecniche di </w:t>
+      </w:r>
+      <w:proofErr w:type="spellStart"/>
+      <w:r>
+        <w:rPr>
+          <w:sz w:val="24"/>
+          <w:szCs w:val="24"/>
+        </w:rPr>
+        <w:t>shallow</w:t>
+      </w:r>
+      <w:proofErr w:type="spellEnd"/>
+      <w:r>
+        <w:rPr>
+          <w:sz w:val="24"/>
+          <w:szCs w:val="24"/>
+        </w:rPr>
+        <w:t xml:space="preserve"> learning, in particolare sull'utilizzo di un modello di </w:t>
       </w:r>
       <w:r>
         <w:rPr>
@@ -49,7 +65,39 @@
           <w:sz w:val="24"/>
           <w:szCs w:val="24"/>
         </w:rPr>
-        <w:t>. Il processo include la segmentazione di immagini per isolare la parte della congiuntiva, l'estrazione di feature da questa regione utilizzando il metodo di Canny per rilevare edge, e infine l'addestramento di un modello di regressione logistica.</w:t>
+        <w:t xml:space="preserve">. Il processo include la segmentazione di immagini per isolare la parte della congiuntiva, l'estrazione di feature da questa regione utilizzando il metodo di </w:t>
+      </w:r>
+      <w:proofErr w:type="spellStart"/>
+      <w:r>
+        <w:rPr>
+          <w:sz w:val="24"/>
+          <w:szCs w:val="24"/>
+        </w:rPr>
+        <w:t>Canny</w:t>
+      </w:r>
+      <w:proofErr w:type="spellEnd"/>
+      <w:r>
+        <w:rPr>
+          <w:sz w:val="24"/>
+          <w:szCs w:val="24"/>
+        </w:rPr>
+        <w:t xml:space="preserve"> per rilevare </w:t>
+      </w:r>
+      <w:proofErr w:type="spellStart"/>
+      <w:r>
+        <w:rPr>
+          <w:sz w:val="24"/>
+          <w:szCs w:val="24"/>
+        </w:rPr>
+        <w:t>edge</w:t>
+      </w:r>
+      <w:proofErr w:type="spellEnd"/>
+      <w:r>
+        <w:rPr>
+          <w:sz w:val="24"/>
+          <w:szCs w:val="24"/>
+        </w:rPr>
+        <w:t>, e infine l'addestramento di un modello di regressione logistica.</w:t>
       </w:r>
     </w:p>
     <w:p>
@@ -64,7 +112,39 @@
           <w:sz w:val="24"/>
           <w:szCs w:val="24"/>
         </w:rPr>
-        <w:t>Il modello viene valutato utilizzando diverse metriche di valutazione delle prestazioni, tra cui l'accuratezza, il classification report (che include precision, recall e F1-score), e la matrice di confusione. Inoltre, viene visualizzata la curva ROC con l'area sotto la curva (AUC).</w:t>
+        <w:t xml:space="preserve">Il modello viene valutato utilizzando diverse metriche di valutazione delle prestazioni, tra cui l'accuratezza, il </w:t>
+      </w:r>
+      <w:proofErr w:type="spellStart"/>
+      <w:r>
+        <w:rPr>
+          <w:sz w:val="24"/>
+          <w:szCs w:val="24"/>
+        </w:rPr>
+        <w:t>classification</w:t>
+      </w:r>
+      <w:proofErr w:type="spellEnd"/>
+      <w:r>
+        <w:rPr>
+          <w:sz w:val="24"/>
+          <w:szCs w:val="24"/>
+        </w:rPr>
+        <w:t xml:space="preserve"> report (che include </w:t>
+      </w:r>
+      <w:proofErr w:type="spellStart"/>
+      <w:r>
+        <w:rPr>
+          <w:sz w:val="24"/>
+          <w:szCs w:val="24"/>
+        </w:rPr>
+        <w:t>precision</w:t>
+      </w:r>
+      <w:proofErr w:type="spellEnd"/>
+      <w:r>
+        <w:rPr>
+          <w:sz w:val="24"/>
+          <w:szCs w:val="24"/>
+        </w:rPr>
+        <w:t>, recall e F1-score), e la matrice di confusione. Inoltre, viene visualizzata la curva ROC con l'area sotto la curva (AUC).</w:t>
       </w:r>
     </w:p>
     <w:p>
@@ -79,7 +159,23 @@
           <w:sz w:val="24"/>
           <w:szCs w:val="24"/>
         </w:rPr>
-        <w:t>Questo approccio è tipico del shallow learning, che si basa su modelli più semplici rispetto a quelli del deep learning. Puoi continuare a raffinare e ottimizzare questo programma in base alle tue esigenze specifiche, aggiungendo nuove feature, provando diversi modelli di classificazione, ottimizzando i parametri del modello, ecc.</w:t>
+        <w:t xml:space="preserve">Questo approccio è tipico del </w:t>
+      </w:r>
+      <w:proofErr w:type="spellStart"/>
+      <w:r>
+        <w:rPr>
+          <w:sz w:val="24"/>
+          <w:szCs w:val="24"/>
+        </w:rPr>
+        <w:t>shallow</w:t>
+      </w:r>
+      <w:proofErr w:type="spellEnd"/>
+      <w:r>
+        <w:rPr>
+          <w:sz w:val="24"/>
+          <w:szCs w:val="24"/>
+        </w:rPr>
+        <w:t xml:space="preserve"> learning, che si basa su modelli più semplici rispetto a quelli del deep learning. Puoi continuare a raffinare e ottimizzare questo programma in base alle tue esigenze specifiche, aggiungendo nuove feature, provando diversi modelli di classificazione, ottimizzando i parametri del modello, ecc.</w:t>
       </w:r>
     </w:p>
     <w:p>
@@ -102,7 +198,96 @@
           <w:sz w:val="24"/>
           <w:szCs w:val="24"/>
         </w:rPr>
-        <w:t>Matrice di confusione e curva ROC servono per migliorare il modello e sintonizzarlo (tuning) su parametri piu corretti.</w:t>
+        <w:t xml:space="preserve">Matrice di confusione e curva ROC servono per migliorare il modello e sintonizzarlo (tuning) su parametri </w:t>
+      </w:r>
+      <w:proofErr w:type="spellStart"/>
+      <w:r>
+        <w:rPr>
+          <w:sz w:val="24"/>
+          <w:szCs w:val="24"/>
+        </w:rPr>
+        <w:t>piu</w:t>
+      </w:r>
+      <w:proofErr w:type="spellEnd"/>
+      <w:r>
+        <w:rPr>
+          <w:sz w:val="24"/>
+          <w:szCs w:val="24"/>
+        </w:rPr>
+        <w:t xml:space="preserve"> corretti.</w:t>
+      </w:r>
+    </w:p>
+    <w:p>
+      <w:pPr>
+        <w:rPr>
+          <w:sz w:val="24"/>
+          <w:szCs w:val="24"/>
+        </w:rPr>
+      </w:pPr>
+    </w:p>
+    <w:p>
+      <w:pPr>
+        <w:rPr>
+          <w:sz w:val="24"/>
+          <w:szCs w:val="24"/>
+        </w:rPr>
+      </w:pPr>
+      <w:r>
+        <w:rPr>
+          <w:sz w:val="24"/>
+          <w:szCs w:val="24"/>
+        </w:rPr>
+        <w:t>Possibili feature engineering</w:t>
+      </w:r>
+    </w:p>
+    <w:p>
+      <w:pPr>
+        <w:rPr>
+          <w:sz w:val="24"/>
+          <w:szCs w:val="24"/>
+        </w:rPr>
+      </w:pPr>
+      <w:r>
+        <w:rPr>
+          <w:sz w:val="24"/>
+          <w:szCs w:val="24"/>
+        </w:rPr>
+        <w:lastRenderedPageBreak/>
+        <w:drawing>
+          <wp:inline distT="0" distB="0" distL="0" distR="0" wp14:anchorId="3D63ED5E" wp14:editId="403A439F">
+            <wp:extent cx="6120130" cy="6252845"/>
+            <wp:effectExtent l="0" t="0" r="0" b="0"/>
+            <wp:docPr id="1899310026" name="Immagine 1" descr="Immagine che contiene testo, schermata, menu, Carattere&#10;&#10;Descrizione generata automaticamente"/>
+            <wp:cNvGraphicFramePr>
+              <a:graphicFrameLocks xmlns:a="http://schemas.openxmlformats.org/drawingml/2006/main" noChangeAspect="1"/>
+            </wp:cNvGraphicFramePr>
+            <a:graphic xmlns:a="http://schemas.openxmlformats.org/drawingml/2006/main">
+              <a:graphicData uri="http://schemas.openxmlformats.org/drawingml/2006/picture">
+                <pic:pic xmlns:pic="http://schemas.openxmlformats.org/drawingml/2006/picture">
+                  <pic:nvPicPr>
+                    <pic:cNvPr id="1899310026" name="Immagine 1" descr="Immagine che contiene testo, schermata, menu, Carattere&#10;&#10;Descrizione generata automaticamente"/>
+                    <pic:cNvPicPr/>
+                  </pic:nvPicPr>
+                  <pic:blipFill>
+                    <a:blip r:embed="rId4"/>
+                    <a:stretch>
+                      <a:fillRect/>
+                    </a:stretch>
+                  </pic:blipFill>
+                  <pic:spPr>
+                    <a:xfrm>
+                      <a:off x="0" y="0"/>
+                      <a:ext cx="6120130" cy="6252845"/>
+                    </a:xfrm>
+                    <a:prstGeom prst="rect">
+                      <a:avLst/>
+                    </a:prstGeom>
+                  </pic:spPr>
+                </pic:pic>
+              </a:graphicData>
+            </a:graphic>
+          </wp:inline>
+        </w:drawing>
       </w:r>
     </w:p>
     <w:sectPr>

</xml_diff>